<commit_message>
Ejercicio 17: se crea clase electrodomestico y Color, (en la clase color se crea la lista de colores)
</commit_message>
<xml_diff>
--- a/Ejercicio_16/Analisis ejercicio.docx
+++ b/Ejercicio_16/Analisis ejercicio.docx
@@ -112,7 +112,24 @@
           <w:rFonts w:ascii="Calibri" w:hAnsi="Calibri" w:cs="Calibri"/>
           <w:color w:val="000000"/>
         </w:rPr>
-        <w:t xml:space="preserve"> (H hombre, M mujer), </w:t>
+        <w:t> (</w:t>
+      </w:r>
+      <w:r>
+        <w:rPr>
+          <w:rStyle w:val="c0"/>
+          <w:rFonts w:ascii="Calibri" w:hAnsi="Calibri" w:cs="Calibri"/>
+          <w:color w:val="000000"/>
+          <w:highlight w:val="yellow"/>
+        </w:rPr>
+        <w:t>H hombre, M mujer</w:t>
+      </w:r>
+      <w:r>
+        <w:rPr>
+          <w:rStyle w:val="c0"/>
+          <w:rFonts w:ascii="Calibri" w:hAnsi="Calibri" w:cs="Calibri"/>
+          <w:color w:val="000000"/>
+        </w:rPr>
+        <w:t xml:space="preserve">), </w:t>
       </w:r>
       <w:r>
         <w:rPr>
@@ -146,7 +163,24 @@
           <w:rFonts w:ascii="Calibri" w:hAnsi="Calibri" w:cs="Calibri"/>
           <w:color w:val="000000"/>
         </w:rPr>
-        <w:t xml:space="preserve">. No queremos que se accedan directamente a ellos. </w:t>
+        <w:t>. </w:t>
+      </w:r>
+      <w:r>
+        <w:rPr>
+          <w:rStyle w:val="c0"/>
+          <w:rFonts w:ascii="Calibri" w:hAnsi="Calibri" w:cs="Calibri"/>
+          <w:color w:val="000000"/>
+          <w:highlight w:val="yellow"/>
+        </w:rPr>
+        <w:t>No queremos que se accedan directamente a ellos</w:t>
+      </w:r>
+      <w:r>
+        <w:rPr>
+          <w:rStyle w:val="c0"/>
+          <w:rFonts w:ascii="Calibri" w:hAnsi="Calibri" w:cs="Calibri"/>
+          <w:color w:val="000000"/>
+        </w:rPr>
+        <w:t xml:space="preserve">. </w:t>
       </w:r>
       <w:r>
         <w:rPr>
@@ -183,8 +217,26 @@
           <w:rStyle w:val="c0"/>
           <w:rFonts w:ascii="Calibri" w:hAnsi="Calibri" w:cs="Calibri"/>
           <w:color w:val="000000"/>
-        </w:rPr>
-        <w:t xml:space="preserve">Por defecto, todos los atributos menos el DNI serán valores por defecto según su tipo (0 números, cadena vacía para </w:t>
+          <w:highlight w:val="yellow"/>
+        </w:rPr>
+        <w:t>Por defecto, todos los atributos</w:t>
+      </w:r>
+      <w:r>
+        <w:rPr>
+          <w:rStyle w:val="c0"/>
+          <w:rFonts w:ascii="Calibri" w:hAnsi="Calibri" w:cs="Calibri"/>
+          <w:color w:val="000000"/>
+        </w:rPr>
+        <w:t xml:space="preserve"> menos el DNI serán </w:t>
+      </w:r>
+      <w:r>
+        <w:rPr>
+          <w:rStyle w:val="c0"/>
+          <w:rFonts w:ascii="Calibri" w:hAnsi="Calibri" w:cs="Calibri"/>
+          <w:color w:val="000000"/>
+          <w:highlight w:val="yellow"/>
+        </w:rPr>
+        <w:t xml:space="preserve">valores por defecto según su tipo (0 números, cadena vacía para </w:t>
       </w:r>
       <w:proofErr w:type="spellStart"/>
       <w:r>
@@ -192,6 +244,7 @@
           <w:rStyle w:val="c0"/>
           <w:rFonts w:ascii="Calibri" w:hAnsi="Calibri" w:cs="Calibri"/>
           <w:color w:val="000000"/>
+          <w:highlight w:val="yellow"/>
         </w:rPr>
         <w:t>String</w:t>
       </w:r>
@@ -201,6 +254,7 @@
           <w:rStyle w:val="c0"/>
           <w:rFonts w:ascii="Calibri" w:hAnsi="Calibri" w:cs="Calibri"/>
           <w:color w:val="000000"/>
+          <w:highlight w:val="yellow"/>
         </w:rPr>
         <w:t xml:space="preserve">, etc.). </w:t>
       </w:r>
@@ -210,6 +264,7 @@
           <w:rStyle w:val="c0"/>
           <w:rFonts w:ascii="Calibri" w:hAnsi="Calibri" w:cs="Calibri"/>
           <w:color w:val="000000"/>
+          <w:highlight w:val="yellow"/>
         </w:rPr>
         <w:t>Sexo será hombre por defecto, usa una constante para ello.</w:t>
       </w:r>
@@ -218,6 +273,7 @@
         <w:rPr>
           <w:rStyle w:val="CommentReference"/>
           <w:rFonts w:asciiTheme="minorHAnsi" w:eastAsiaTheme="minorHAnsi" w:hAnsiTheme="minorHAnsi" w:cstheme="minorBidi"/>
+          <w:highlight w:val="yellow"/>
           <w:lang w:eastAsia="en-US"/>
         </w:rPr>
         <w:commentReference w:id="0"/>
@@ -417,32 +473,67 @@
           <w:color w:val="000000"/>
           <w:highlight w:val="yellow"/>
         </w:rPr>
-        <w:t>valor menor que 20, la función devuelve un -1</w:t>
-      </w:r>
-      <w:r>
-        <w:rPr>
-          <w:rStyle w:val="c0"/>
-          <w:rFonts w:ascii="Calibri" w:hAnsi="Calibri" w:cs="Calibri"/>
-          <w:color w:val="000000"/>
-        </w:rPr>
-        <w:t xml:space="preserve">, si devuelve </w:t>
-      </w:r>
-      <w:r>
-        <w:rPr>
-          <w:rStyle w:val="c0"/>
-          <w:rFonts w:ascii="Calibri" w:hAnsi="Calibri" w:cs="Calibri"/>
-          <w:color w:val="000000"/>
-          <w:highlight w:val="yellow"/>
-        </w:rPr>
-        <w:t>un número entre 20 y 25 (incluidos), significa que está por debajo de su peso ideal la función devuelve un 0</w:t>
-      </w:r>
-      <w:r>
-        <w:rPr>
-          <w:rStyle w:val="c0"/>
-          <w:rFonts w:ascii="Calibri" w:hAnsi="Calibri" w:cs="Calibri"/>
-          <w:color w:val="000000"/>
-        </w:rPr>
-        <w:t xml:space="preserve">  y si devuelve un valor mayor que 25 significa que tiene sobrepeso, la función devuelve un 1. Te recomiendo que uses constantes para devolver estos valores.</w:t>
+        <w:t xml:space="preserve">valor menor que 20, la función </w:t>
+      </w:r>
+      <w:r>
+        <w:rPr>
+          <w:rStyle w:val="c0"/>
+          <w:rFonts w:ascii="Calibri" w:hAnsi="Calibri" w:cs="Calibri"/>
+          <w:color w:val="000000"/>
+          <w:highlight w:val="cyan"/>
+        </w:rPr>
+        <w:t>devuelve un -1,</w:t>
+      </w:r>
+      <w:r>
+        <w:rPr>
+          <w:rStyle w:val="c0"/>
+          <w:rFonts w:ascii="Calibri" w:hAnsi="Calibri" w:cs="Calibri"/>
+          <w:color w:val="000000"/>
+        </w:rPr>
+        <w:t xml:space="preserve"> si devuelve </w:t>
+      </w:r>
+      <w:r>
+        <w:rPr>
+          <w:rStyle w:val="c0"/>
+          <w:rFonts w:ascii="Calibri" w:hAnsi="Calibri" w:cs="Calibri"/>
+          <w:color w:val="000000"/>
+          <w:highlight w:val="yellow"/>
+        </w:rPr>
+        <w:t xml:space="preserve">un número entre 20 y 25 (incluidos), significa que está por </w:t>
+      </w:r>
+      <w:r>
+        <w:rPr>
+          <w:rStyle w:val="c0"/>
+          <w:rFonts w:ascii="Calibri" w:hAnsi="Calibri" w:cs="Calibri"/>
+          <w:color w:val="000000"/>
+          <w:highlight w:val="cyan"/>
+        </w:rPr>
+        <w:t>debajo de su peso ideal la función devuelve un 0</w:t>
+      </w:r>
+      <w:r>
+        <w:rPr>
+          <w:rStyle w:val="c0"/>
+          <w:rFonts w:ascii="Calibri" w:hAnsi="Calibri" w:cs="Calibri"/>
+          <w:color w:val="000000"/>
+        </w:rPr>
+        <w:t xml:space="preserve">  y si devuelve un valor mayor que 25 significa que tiene </w:t>
+      </w:r>
+      <w:r>
+        <w:rPr>
+          <w:rStyle w:val="c0"/>
+          <w:rFonts w:ascii="Calibri" w:hAnsi="Calibri" w:cs="Calibri"/>
+          <w:color w:val="000000"/>
+          <w:highlight w:val="cyan"/>
+        </w:rPr>
+        <w:t>sobrepeso, la función devuelve un 1.</w:t>
+      </w:r>
+      <w:r>
+        <w:rPr>
+          <w:rStyle w:val="c0"/>
+          <w:rFonts w:ascii="Calibri" w:hAnsi="Calibri" w:cs="Calibri"/>
+          <w:color w:val="000000"/>
+        </w:rPr>
+        <w:t xml:space="preserve"> Te recomiendo que uses constantes para devolver estos valores.</w:t>
       </w:r>
     </w:p>
     <w:p>
@@ -647,6 +738,7 @@
           <w:color w:val="000000"/>
           <w:sz w:val="22"/>
           <w:szCs w:val="22"/>
+          <w:highlight w:val="yellow"/>
         </w:rPr>
       </w:pPr>
       <w:proofErr w:type="spellStart"/>
@@ -675,7 +767,16 @@
           <w:rFonts w:ascii="Calibri" w:hAnsi="Calibri" w:cs="Calibri"/>
           <w:color w:val="000000"/>
         </w:rPr>
-        <w:t xml:space="preserve">): genera un número aleatorio de 8 </w:t>
+        <w:t xml:space="preserve">): </w:t>
+      </w:r>
+      <w:r>
+        <w:rPr>
+          <w:rStyle w:val="c0"/>
+          <w:rFonts w:ascii="Calibri" w:hAnsi="Calibri" w:cs="Calibri"/>
+          <w:color w:val="000000"/>
+          <w:highlight w:val="yellow"/>
+        </w:rPr>
+        <w:t xml:space="preserve">genera un número aleatorio de 8 </w:t>
       </w:r>
       <w:commentRangeStart w:id="2"/>
       <w:r>
@@ -683,6 +784,7 @@
           <w:rStyle w:val="c0"/>
           <w:rFonts w:ascii="Calibri" w:hAnsi="Calibri" w:cs="Calibri"/>
           <w:color w:val="000000"/>
+          <w:highlight w:val="yellow"/>
         </w:rPr>
         <w:t>cifras, genera a partir de este su número su letra correspondiente</w:t>
       </w:r>
@@ -691,6 +793,7 @@
         <w:rPr>
           <w:rStyle w:val="CommentReference"/>
           <w:rFonts w:asciiTheme="minorHAnsi" w:eastAsiaTheme="minorHAnsi" w:hAnsiTheme="minorHAnsi" w:cstheme="minorBidi"/>
+          <w:highlight w:val="yellow"/>
           <w:lang w:eastAsia="en-US"/>
         </w:rPr>
         <w:commentReference w:id="2"/>
@@ -700,6 +803,7 @@
           <w:rStyle w:val="c0"/>
           <w:rFonts w:ascii="Calibri" w:hAnsi="Calibri" w:cs="Calibri"/>
           <w:color w:val="000000"/>
+          <w:highlight w:val="yellow"/>
         </w:rPr>
         <w:t>. Este método será invocado cuando se construya el objeto. Puedes dividir el método para que te sea más fácil. No será visible al exterior.</w:t>
       </w:r>
@@ -717,13 +821,15 @@
           <w:color w:val="000000"/>
           <w:sz w:val="22"/>
           <w:szCs w:val="22"/>
-        </w:rPr>
-      </w:pPr>
-      <w:r>
-        <w:rPr>
-          <w:rStyle w:val="c0"/>
-          <w:rFonts w:ascii="Calibri" w:hAnsi="Calibri" w:cs="Calibri"/>
-          <w:color w:val="000000"/>
+          <w:highlight w:val="yellow"/>
+        </w:rPr>
+      </w:pPr>
+      <w:r>
+        <w:rPr>
+          <w:rStyle w:val="c0"/>
+          <w:rFonts w:ascii="Calibri" w:hAnsi="Calibri" w:cs="Calibri"/>
+          <w:color w:val="000000"/>
+          <w:highlight w:val="yellow"/>
         </w:rPr>
         <w:t>Métodos set de cada parámetro, excepto de DNI.</w:t>
       </w:r>
@@ -762,6 +868,7 @@
           <w:color w:val="000000"/>
           <w:sz w:val="22"/>
           <w:szCs w:val="22"/>
+          <w:highlight w:val="yellow"/>
         </w:rPr>
       </w:pPr>
       <w:commentRangeStart w:id="3"/>
@@ -770,6 +877,7 @@
           <w:rStyle w:val="c0"/>
           <w:rFonts w:ascii="Calibri" w:hAnsi="Calibri" w:cs="Calibri"/>
           <w:color w:val="000000"/>
+          <w:highlight w:val="yellow"/>
         </w:rPr>
         <w:t>Pide por teclado el nombre, la edad, sexo, peso y altura.</w:t>
       </w:r>
@@ -787,21 +895,51 @@
           <w:color w:val="000000"/>
           <w:sz w:val="22"/>
           <w:szCs w:val="22"/>
-        </w:rPr>
-      </w:pPr>
-      <w:r>
-        <w:rPr>
-          <w:rStyle w:val="c0"/>
-          <w:rFonts w:ascii="Calibri" w:hAnsi="Calibri" w:cs="Calibri"/>
-          <w:color w:val="000000"/>
-        </w:rPr>
-        <w:t xml:space="preserve">Crea 3 objetos de la clase anterior, el primer objeto obtendrá las anteriores variables pedidas por teclado, el segundo objeto </w:t>
+          <w:highlight w:val="yellow"/>
+        </w:rPr>
+      </w:pPr>
+      <w:r>
+        <w:rPr>
+          <w:rStyle w:val="c0"/>
+          <w:rFonts w:ascii="Calibri" w:hAnsi="Calibri" w:cs="Calibri"/>
+          <w:color w:val="000000"/>
+          <w:highlight w:val="yellow"/>
+        </w:rPr>
+        <w:t xml:space="preserve">Crea 3 objetos de la clase anterior, </w:t>
+      </w:r>
+      <w:r>
+        <w:rPr>
+          <w:rStyle w:val="c0"/>
+          <w:rFonts w:ascii="Calibri" w:hAnsi="Calibri" w:cs="Calibri"/>
+          <w:color w:val="000000"/>
+          <w:highlight w:val="cyan"/>
+        </w:rPr>
+        <w:t>el primer objeto obtendrá las anteriores variables pedidas por teclado</w:t>
+      </w:r>
+      <w:r>
+        <w:rPr>
+          <w:rStyle w:val="c0"/>
+          <w:rFonts w:ascii="Calibri" w:hAnsi="Calibri" w:cs="Calibri"/>
+          <w:color w:val="000000"/>
+          <w:highlight w:val="yellow"/>
+        </w:rPr>
+        <w:t xml:space="preserve">, </w:t>
+      </w:r>
+      <w:r>
+        <w:rPr>
+          <w:rStyle w:val="c0"/>
+          <w:rFonts w:ascii="Calibri" w:hAnsi="Calibri" w:cs="Calibri"/>
+          <w:color w:val="000000"/>
+          <w:highlight w:val="cyan"/>
+        </w:rPr>
+        <w:t xml:space="preserve">el segundo objeto </w:t>
       </w:r>
       <w:commentRangeEnd w:id="3"/>
       <w:r>
         <w:rPr>
           <w:rStyle w:val="CommentReference"/>
           <w:rFonts w:asciiTheme="minorHAnsi" w:eastAsiaTheme="minorHAnsi" w:hAnsiTheme="minorHAnsi" w:cstheme="minorBidi"/>
+          <w:highlight w:val="cyan"/>
           <w:lang w:eastAsia="en-US"/>
         </w:rPr>
         <w:commentReference w:id="3"/>
@@ -811,14 +949,25 @@
           <w:rStyle w:val="c0"/>
           <w:rFonts w:ascii="Calibri" w:hAnsi="Calibri" w:cs="Calibri"/>
           <w:color w:val="000000"/>
-        </w:rPr>
-        <w:t xml:space="preserve">obtendrá todos los anteriores menos el peso y la altura y el </w:t>
-      </w:r>
-      <w:r>
-        <w:rPr>
-          <w:rStyle w:val="c0"/>
-          <w:rFonts w:ascii="Calibri" w:hAnsi="Calibri" w:cs="Calibri"/>
-          <w:color w:val="000000"/>
+          <w:highlight w:val="cyan"/>
+        </w:rPr>
+        <w:t xml:space="preserve">obtendrá todos los anteriores menos el peso y la altura </w:t>
+      </w:r>
+      <w:r>
+        <w:rPr>
+          <w:rStyle w:val="c0"/>
+          <w:rFonts w:ascii="Calibri" w:hAnsi="Calibri" w:cs="Calibri"/>
+          <w:color w:val="000000"/>
+          <w:highlight w:val="yellow"/>
+        </w:rPr>
+        <w:t xml:space="preserve">y el </w:t>
+      </w:r>
+      <w:r>
+        <w:rPr>
+          <w:rStyle w:val="c0"/>
+          <w:rFonts w:ascii="Calibri" w:hAnsi="Calibri" w:cs="Calibri"/>
+          <w:color w:val="000000"/>
+          <w:highlight w:val="yellow"/>
         </w:rPr>
         <w:lastRenderedPageBreak/>
         <w:t>último por defecto, para este último utiliza los métodos set para darle a los atributos un valor.</w:t>
@@ -837,13 +986,15 @@
           <w:color w:val="000000"/>
           <w:sz w:val="22"/>
           <w:szCs w:val="22"/>
-        </w:rPr>
-      </w:pPr>
-      <w:r>
-        <w:rPr>
-          <w:rStyle w:val="c0"/>
-          <w:rFonts w:ascii="Calibri" w:hAnsi="Calibri" w:cs="Calibri"/>
-          <w:color w:val="000000"/>
+          <w:highlight w:val="yellow"/>
+        </w:rPr>
+      </w:pPr>
+      <w:r>
+        <w:rPr>
+          <w:rStyle w:val="c0"/>
+          <w:rFonts w:ascii="Calibri" w:hAnsi="Calibri" w:cs="Calibri"/>
+          <w:color w:val="000000"/>
+          <w:highlight w:val="yellow"/>
         </w:rPr>
         <w:t>Para cada objeto, deberá comprobar si está en su peso ideal, tiene sobrepeso o por debajo de su peso ideal con un mensaje.</w:t>
       </w:r>
@@ -861,13 +1012,15 @@
           <w:color w:val="000000"/>
           <w:sz w:val="22"/>
           <w:szCs w:val="22"/>
-        </w:rPr>
-      </w:pPr>
-      <w:r>
-        <w:rPr>
-          <w:rStyle w:val="c0"/>
-          <w:rFonts w:ascii="Calibri" w:hAnsi="Calibri" w:cs="Calibri"/>
-          <w:color w:val="000000"/>
+          <w:highlight w:val="yellow"/>
+        </w:rPr>
+      </w:pPr>
+      <w:r>
+        <w:rPr>
+          <w:rStyle w:val="c0"/>
+          <w:rFonts w:ascii="Calibri" w:hAnsi="Calibri" w:cs="Calibri"/>
+          <w:color w:val="000000"/>
+          <w:highlight w:val="yellow"/>
         </w:rPr>
         <w:t>Indicar para cada objeto si es mayor de edad.</w:t>
       </w:r>
@@ -885,13 +1038,15 @@
           <w:color w:val="000000"/>
           <w:sz w:val="22"/>
           <w:szCs w:val="22"/>
-        </w:rPr>
-      </w:pPr>
-      <w:r>
-        <w:rPr>
-          <w:rStyle w:val="c0"/>
-          <w:rFonts w:ascii="Calibri" w:hAnsi="Calibri" w:cs="Calibri"/>
-          <w:color w:val="000000"/>
+          <w:highlight w:val="yellow"/>
+        </w:rPr>
+      </w:pPr>
+      <w:r>
+        <w:rPr>
+          <w:rStyle w:val="c0"/>
+          <w:rFonts w:ascii="Calibri" w:hAnsi="Calibri" w:cs="Calibri"/>
+          <w:color w:val="000000"/>
+          <w:highlight w:val="yellow"/>
         </w:rPr>
         <w:t>Por último, mostrar la información de cada objeto.</w:t>
       </w:r>
@@ -935,18 +1090,25 @@
     <w:p>
       <w:pPr>
         <w:pStyle w:val="CommentText"/>
-      </w:pPr>
-      <w:proofErr w:type="gramStart"/>
-      <w:r>
+        <w:rPr>
+          <w:lang w:val="en-US"/>
+        </w:rPr>
+      </w:pPr>
+      <w:r>
+        <w:rPr>
+          <w:lang w:val="en-US"/>
+        </w:rPr>
         <w:t>Sexo = ‘H’?</w:t>
       </w:r>
-      <w:proofErr w:type="gramEnd"/>
     </w:p>
   </w:comment>
   <w:comment w:id="1" w:author="lina garzon" w:date="2021-05-27T02:30:00Z" w:initials="lg">
     <w:p>
       <w:pPr>
         <w:pStyle w:val="CommentText"/>
+        <w:rPr>
+          <w:lang w:val="en-US"/>
+        </w:rPr>
       </w:pPr>
       <w:r>
         <w:rPr>
@@ -954,34 +1116,11 @@
         </w:rPr>
         <w:annotationRef/>
       </w:r>
-      <w:proofErr w:type="spellStart"/>
-      <w:r>
-        <w:t>Public</w:t>
-      </w:r>
-      <w:proofErr w:type="spellEnd"/>
-      <w:r>
-        <w:t xml:space="preserve"> </w:t>
-      </w:r>
-      <w:proofErr w:type="spellStart"/>
-      <w:r>
-        <w:t>void</w:t>
-      </w:r>
-      <w:proofErr w:type="spellEnd"/>
-      <w:r>
-        <w:t xml:space="preserve"> </w:t>
-      </w:r>
-      <w:proofErr w:type="spellStart"/>
-      <w:proofErr w:type="gramStart"/>
-      <w:r>
-        <w:t>toString</w:t>
-      </w:r>
-      <w:proofErr w:type="spellEnd"/>
-      <w:r>
-        <w:t>(</w:t>
-      </w:r>
-      <w:proofErr w:type="gramEnd"/>
-      <w:r>
-        <w:t>){</w:t>
+      <w:r>
+        <w:rPr>
+          <w:lang w:val="en-US"/>
+        </w:rPr>
+        <w:t>Public void toString(){</w:t>
       </w:r>
     </w:p>
     <w:p>

</xml_diff>